<commit_message>
Add reference document for Word versions.
</commit_message>
<xml_diff>
--- a/templates/BR.docx
+++ b/templates/BR.docx
@@ -28,6 +28,59 @@
     </w:p>
     <w:p>
       <w:pPr>
+        <w:pStyle w:val="BodyText"/>
+        <w:spacing w:before="600" w:after="300"/>
+        <w:jc w:val="center"/>
+      </w:pPr>
+      <w:r>
+        <w:rPr>
+          <w:noProof/>
+        </w:rPr>
+        <w:drawing>
+          <wp:inline distT="0" distB="0" distL="0" distR="0">
+            <wp:extent cx="3449479" cy="753055"/>
+            <wp:effectExtent l="0" t="0" r="0" b="0"/>
+            <wp:docPr id="1" name="Picture 1"/>
+            <wp:cNvGraphicFramePr>
+              <a:graphicFrameLocks xmlns:a="http://schemas.openxmlformats.org/drawingml/2006/main" noChangeAspect="1"/>
+            </wp:cNvGraphicFramePr>
+            <a:graphic xmlns:a="http://schemas.openxmlformats.org/drawingml/2006/main">
+              <a:graphicData uri="http://schemas.openxmlformats.org/drawingml/2006/picture">
+                <pic:pic xmlns:pic="http://schemas.openxmlformats.org/drawingml/2006/picture">
+                  <pic:nvPicPr>
+                    <pic:cNvPr id="1" name="cabforum.png"/>
+                    <pic:cNvPicPr/>
+                  </pic:nvPicPr>
+                  <pic:blipFill>
+                    <a:blip r:embed="rId8">
+                      <a:extLst>
+                        <a:ext uri="{28A0092B-C50C-407E-A947-70E740481C1C}">
+                          <a14:useLocalDpi xmlns:a14="http://schemas.microsoft.com/office/drawing/2010/main" val="0"/>
+                        </a:ext>
+                      </a:extLst>
+                    </a:blip>
+                    <a:stretch>
+                      <a:fillRect/>
+                    </a:stretch>
+                  </pic:blipFill>
+                  <pic:spPr>
+                    <a:xfrm>
+                      <a:off x="0" y="0"/>
+                      <a:ext cx="3495124" cy="763020"/>
+                    </a:xfrm>
+                    <a:prstGeom prst="rect">
+                      <a:avLst/>
+                    </a:prstGeom>
+                  </pic:spPr>
+                </pic:pic>
+              </a:graphicData>
+            </a:graphic>
+          </wp:inline>
+        </w:drawing>
+      </w:r>
+    </w:p>
+    <w:p>
+      <w:pPr>
         <w:pStyle w:val="Date"/>
       </w:pPr>
       <w:r>
@@ -37,101 +90,125 @@
     <w:p>
       <w:pPr>
         <w:pStyle w:val="Abstract"/>
-      </w:pPr>
-      <w:r>
-        <w:t xml:space="preserve"> Abstract </w:t>
-      </w:r>
+        <w:spacing w:before="500"/>
+      </w:pPr>
+      <w:r>
+        <w:t xml:space="preserve"> Abstract</w:t>
+      </w:r>
+    </w:p>
+    <w:p>
+      <w:pPr>
+        <w:pStyle w:val="BodyText"/>
+      </w:pPr>
+    </w:p>
+    <w:p>
+      <w:pPr>
+        <w:pStyle w:val="BodyText"/>
+        <w:rPr>
+          <w:sz w:val="20"/>
+          <w:szCs w:val="20"/>
+        </w:rPr>
+      </w:pPr>
+      <w:r>
+        <w:rPr>
+          <w:sz w:val="20"/>
+          <w:szCs w:val="20"/>
+        </w:rPr>
+        <w:t>Copyright</w:t>
+      </w:r>
+      <w:bookmarkStart w:id="0" w:name="_GoBack"/>
+      <w:bookmarkEnd w:id="0"/>
     </w:p>
     <w:p>
       <w:pPr>
         <w:pStyle w:val="Heading1"/>
       </w:pPr>
-      <w:bookmarkStart w:id="0" w:name="heading-1"/>
+      <w:bookmarkStart w:id="1" w:name="heading-1"/>
       <w:r>
         <w:lastRenderedPageBreak/>
         <w:t xml:space="preserve"> Heading 1 </w:t>
       </w:r>
-      <w:bookmarkEnd w:id="0"/>
+      <w:bookmarkEnd w:id="1"/>
     </w:p>
     <w:p>
       <w:pPr>
         <w:pStyle w:val="Heading2"/>
       </w:pPr>
-      <w:bookmarkStart w:id="1" w:name="heading-2"/>
+      <w:bookmarkStart w:id="2" w:name="heading-2"/>
       <w:r>
         <w:t xml:space="preserve"> Heading 2 </w:t>
       </w:r>
-      <w:bookmarkEnd w:id="1"/>
+      <w:bookmarkEnd w:id="2"/>
     </w:p>
     <w:p>
       <w:pPr>
         <w:pStyle w:val="Heading3"/>
       </w:pPr>
-      <w:bookmarkStart w:id="2" w:name="heading-3"/>
+      <w:bookmarkStart w:id="3" w:name="heading-3"/>
       <w:r>
         <w:t xml:space="preserve"> Heading 3 </w:t>
       </w:r>
-      <w:bookmarkEnd w:id="2"/>
+      <w:bookmarkEnd w:id="3"/>
     </w:p>
     <w:p>
       <w:pPr>
         <w:pStyle w:val="Heading4"/>
       </w:pPr>
-      <w:bookmarkStart w:id="3" w:name="heading-4"/>
+      <w:bookmarkStart w:id="4" w:name="heading-4"/>
       <w:r>
         <w:t xml:space="preserve"> Heading 4 </w:t>
       </w:r>
-      <w:bookmarkEnd w:id="3"/>
+      <w:bookmarkEnd w:id="4"/>
     </w:p>
     <w:p>
       <w:pPr>
         <w:pStyle w:val="Heading5"/>
       </w:pPr>
-      <w:bookmarkStart w:id="4" w:name="heading-5"/>
+      <w:bookmarkStart w:id="5" w:name="heading-5"/>
       <w:r>
         <w:t xml:space="preserve"> Heading 5 </w:t>
       </w:r>
-      <w:bookmarkEnd w:id="4"/>
+      <w:bookmarkEnd w:id="5"/>
     </w:p>
     <w:p>
       <w:pPr>
         <w:pStyle w:val="Heading6"/>
       </w:pPr>
-      <w:bookmarkStart w:id="5" w:name="heading-6"/>
+      <w:bookmarkStart w:id="6" w:name="heading-6"/>
       <w:r>
         <w:t xml:space="preserve"> Heading 6 </w:t>
       </w:r>
-      <w:bookmarkEnd w:id="5"/>
+      <w:bookmarkEnd w:id="6"/>
     </w:p>
     <w:p>
       <w:pPr>
         <w:pStyle w:val="Heading7"/>
       </w:pPr>
-      <w:bookmarkStart w:id="6" w:name="heading-7"/>
+      <w:bookmarkStart w:id="7" w:name="heading-7"/>
       <w:r>
         <w:t xml:space="preserve"> Heading 7 </w:t>
       </w:r>
-      <w:bookmarkEnd w:id="6"/>
+      <w:bookmarkEnd w:id="7"/>
     </w:p>
     <w:p>
       <w:pPr>
         <w:pStyle w:val="Heading8"/>
       </w:pPr>
-      <w:bookmarkStart w:id="7" w:name="heading-8"/>
+      <w:bookmarkStart w:id="8" w:name="heading-8"/>
       <w:r>
         <w:t xml:space="preserve"> Heading 8 </w:t>
       </w:r>
-      <w:bookmarkEnd w:id="7"/>
+      <w:bookmarkEnd w:id="8"/>
     </w:p>
     <w:p>
       <w:pPr>
         <w:pStyle w:val="Heading9"/>
       </w:pPr>
-      <w:bookmarkStart w:id="8" w:name="heading-9"/>
+      <w:bookmarkStart w:id="9" w:name="heading-9"/>
       <w:r>
         <w:t xml:space="preserve"> Heading 9 </w:t>
       </w:r>
-      <w:bookmarkEnd w:id="8"/>
+      <w:bookmarkEnd w:id="9"/>
     </w:p>
     <w:p>
       <w:pPr>
@@ -157,7 +234,7 @@
       <w:r>
         <w:t xml:space="preserve"> .    </w:t>
       </w:r>
-      <w:hyperlink r:id="rId7">
+      <w:hyperlink r:id="rId9">
         <w:r>
           <w:rPr>
             <w:rStyle w:val="Hyperlink"/>
@@ -199,8 +276,8 @@
         <w:tblCaption w:val="Table caption."/>
       </w:tblPr>
       <w:tblGrid>
-        <w:gridCol w:w="872"/>
-        <w:gridCol w:w="872"/>
+        <w:gridCol w:w="817"/>
+        <w:gridCol w:w="817"/>
       </w:tblGrid>
       <w:tr>
         <w:tc>
@@ -308,12 +385,7 @@
       </w:r>
     </w:p>
     <w:sectPr>
-      <w:headerReference w:type="even" r:id="rId8"/>
-      <w:headerReference w:type="default" r:id="rId9"/>
-      <w:footerReference w:type="even" r:id="rId10"/>
-      <w:footerReference w:type="default" r:id="rId11"/>
-      <w:headerReference w:type="first" r:id="rId12"/>
-      <w:footerReference w:type="first" r:id="rId13"/>
+      <w:footerReference w:type="default" r:id="rId10"/>
       <w:pgSz w:w="12240" w:h="15840"/>
       <w:pgMar w:top="1440" w:right="1440" w:bottom="1440" w:left="1440" w:header="720" w:footer="720" w:gutter="0"/>
       <w:cols w:space="720"/>
@@ -354,60 +426,56 @@
   <w:p>
     <w:pPr>
       <w:pStyle w:val="Footer"/>
-    </w:pPr>
-  </w:p>
-</w:ftr>
-</file>
-
-<file path=word/footer2.xml><?xml version="1.0" encoding="utf-8"?>
-<w:ftr xmlns:wpc="http://schemas.microsoft.com/office/word/2010/wordprocessingCanvas" xmlns:cx="http://schemas.microsoft.com/office/drawing/2014/chartex" xmlns:cx1="http://schemas.microsoft.com/office/drawing/2015/9/8/chartex" xmlns:cx2="http://schemas.microsoft.com/office/drawing/2015/10/21/chartex" xmlns:cx3="http://schemas.microsoft.com/office/drawing/2016/5/9/chartex" xmlns:cx4="http://schemas.microsoft.com/office/drawing/2016/5/10/chartex" xmlns:cx5="http://schemas.microsoft.com/office/drawing/2016/5/11/chartex" xmlns:cx6="http://schemas.microsoft.com/office/drawing/2016/5/12/chartex" xmlns:cx7="http://schemas.microsoft.com/office/drawing/2016/5/13/chartex" xmlns:cx8="http://schemas.microsoft.com/office/drawing/2016/5/14/chartex" xmlns:mc="http://schemas.openxmlformats.org/markup-compatibility/2006" xmlns:aink="http://schemas.microsoft.com/office/drawing/2016/ink" xmlns:am3d="http://schemas.microsoft.com/office/drawing/2017/model3d" xmlns:o="urn:schemas-microsoft-com:office:office" xmlns:r="http://schemas.openxmlformats.org/officeDocument/2006/relationships" xmlns:m="http://schemas.openxmlformats.org/officeDocument/2006/math" xmlns:v="urn:schemas-microsoft-com:vml" xmlns:wp14="http://schemas.microsoft.com/office/word/2010/wordprocessingDrawing" xmlns:wp="http://schemas.openxmlformats.org/drawingml/2006/wordprocessingDrawing" xmlns:w10="urn:schemas-microsoft-com:office:word" xmlns:w="http://schemas.openxmlformats.org/wordprocessingml/2006/main" xmlns:w14="http://schemas.microsoft.com/office/word/2010/wordml" xmlns:w15="http://schemas.microsoft.com/office/word/2012/wordml" xmlns:w16cid="http://schemas.microsoft.com/office/word/2016/wordml/cid" xmlns:w16se="http://schemas.microsoft.com/office/word/2015/wordml/symex" xmlns:wpg="http://schemas.microsoft.com/office/word/2010/wordprocessingGroup" xmlns:wpi="http://schemas.microsoft.com/office/word/2010/wordprocessingInk" xmlns:wne="http://schemas.microsoft.com/office/word/2006/wordml" xmlns:wps="http://schemas.microsoft.com/office/word/2010/wordprocessingShape" mc:Ignorable="w14 w15 w16se w16cid wp14">
-  <w:p>
-    <w:pPr>
-      <w:pStyle w:val="Footer"/>
-    </w:pPr>
+      <w:jc w:val="right"/>
+    </w:pPr>
+    <w:r>
+      <w:rPr>
+        <w:color w:val="4F81BD" w:themeColor="accent1"/>
+        <w:szCs w:val="20"/>
+      </w:rPr>
+      <w:t xml:space="preserve">pg. </w:t>
+    </w:r>
+    <w:r>
+      <w:rPr>
+        <w:color w:val="4F81BD" w:themeColor="accent1"/>
+        <w:szCs w:val="20"/>
+      </w:rPr>
+      <w:fldChar w:fldCharType="begin"/>
+    </w:r>
+    <w:r>
+      <w:rPr>
+        <w:color w:val="4F81BD" w:themeColor="accent1"/>
+        <w:szCs w:val="20"/>
+      </w:rPr>
+      <w:instrText xml:space="preserve"> PAGE  \* Arabic </w:instrText>
+    </w:r>
+    <w:r>
+      <w:rPr>
+        <w:color w:val="4F81BD" w:themeColor="accent1"/>
+        <w:szCs w:val="20"/>
+      </w:rPr>
+      <w:fldChar w:fldCharType="separate"/>
+    </w:r>
     <w:r>
       <w:rPr>
         <w:noProof/>
+        <w:color w:val="4F81BD" w:themeColor="accent1"/>
+        <w:szCs w:val="20"/>
       </w:rPr>
-      <w:pict>
-        <v:rect id="Rectangle 452" o:spid="_x0000_s2049" style="position:absolute;margin-left:0;margin-top:0;width:579.9pt;height:750.3pt;z-index:251659264;visibility:visible;mso-wrap-style:square;mso-width-percent:950;mso-height-percent:950;mso-wrap-distance-left:9pt;mso-wrap-distance-top:0;mso-wrap-distance-right:9pt;mso-wrap-distance-bottom:0;mso-position-horizontal:center;mso-position-horizontal-relative:page;mso-position-vertical:center;mso-position-vertical-relative:page;mso-width-percent:950;mso-height-percent:950;mso-width-relative:page;mso-height-relative:page;v-text-anchor:middle" o:gfxdata="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" filled="f" strokecolor="#938953 [1614]" strokeweight="1.25pt">
-          <w10:wrap anchorx="page" anchory="page"/>
-        </v:rect>
-      </w:pict>
+      <w:t>1</w:t>
     </w:r>
     <w:r>
-      <w:t xml:space="preserve"> </w:t>
-    </w:r>
-    <w:r>
-      <w:t xml:space="preserve">pg. </w:t>
-    </w:r>
-    <w:r>
-      <w:fldChar w:fldCharType="begin"/>
-    </w:r>
-    <w:r>
-      <w:instrText xml:space="preserve"> PAGE    \* MERGEFORMAT </w:instrText>
-    </w:r>
-    <w:r>
-      <w:fldChar w:fldCharType="separate"/>
-    </w:r>
-    <w:r>
-      <w:t>2</w:t>
-    </w:r>
-    <w:r>
+      <w:rPr>
+        <w:color w:val="4F81BD" w:themeColor="accent1"/>
+        <w:szCs w:val="20"/>
+      </w:rPr>
       <w:fldChar w:fldCharType="end"/>
     </w:r>
   </w:p>
-</w:ftr>
-</file>
-
-<file path=word/footer3.xml><?xml version="1.0" encoding="utf-8"?>
-<w:ftr xmlns:wpc="http://schemas.microsoft.com/office/word/2010/wordprocessingCanvas" xmlns:cx="http://schemas.microsoft.com/office/drawing/2014/chartex" xmlns:cx1="http://schemas.microsoft.com/office/drawing/2015/9/8/chartex" xmlns:cx2="http://schemas.microsoft.com/office/drawing/2015/10/21/chartex" xmlns:cx3="http://schemas.microsoft.com/office/drawing/2016/5/9/chartex" xmlns:cx4="http://schemas.microsoft.com/office/drawing/2016/5/10/chartex" xmlns:cx5="http://schemas.microsoft.com/office/drawing/2016/5/11/chartex" xmlns:cx6="http://schemas.microsoft.com/office/drawing/2016/5/12/chartex" xmlns:cx7="http://schemas.microsoft.com/office/drawing/2016/5/13/chartex" xmlns:cx8="http://schemas.microsoft.com/office/drawing/2016/5/14/chartex" xmlns:mc="http://schemas.openxmlformats.org/markup-compatibility/2006" xmlns:aink="http://schemas.microsoft.com/office/drawing/2016/ink" xmlns:am3d="http://schemas.microsoft.com/office/drawing/2017/model3d" xmlns:o="urn:schemas-microsoft-com:office:office" xmlns:r="http://schemas.openxmlformats.org/officeDocument/2006/relationships" xmlns:m="http://schemas.openxmlformats.org/officeDocument/2006/math" xmlns:v="urn:schemas-microsoft-com:vml" xmlns:wp14="http://schemas.microsoft.com/office/word/2010/wordprocessingDrawing" xmlns:wp="http://schemas.openxmlformats.org/drawingml/2006/wordprocessingDrawing" xmlns:w10="urn:schemas-microsoft-com:office:word" xmlns:w="http://schemas.openxmlformats.org/wordprocessingml/2006/main" xmlns:w14="http://schemas.microsoft.com/office/word/2010/wordml" xmlns:w15="http://schemas.microsoft.com/office/word/2012/wordml" xmlns:w16cid="http://schemas.microsoft.com/office/word/2016/wordml/cid" xmlns:w16se="http://schemas.microsoft.com/office/word/2015/wordml/symex" xmlns:wpg="http://schemas.microsoft.com/office/word/2010/wordprocessingGroup" xmlns:wpi="http://schemas.microsoft.com/office/word/2010/wordprocessingInk" xmlns:wne="http://schemas.microsoft.com/office/word/2006/wordml" xmlns:wps="http://schemas.microsoft.com/office/word/2010/wordprocessingShape" mc:Ignorable="w14 w15 w16se w16cid wp14">
   <w:p>
     <w:pPr>
       <w:pStyle w:val="Footer"/>
     </w:pPr>
-    <w:bookmarkStart w:id="9" w:name="_GoBack"/>
-    <w:bookmarkEnd w:id="9"/>
   </w:p>
 </w:ftr>
 </file>
@@ -447,42 +515,12 @@
 </w:footnotes>
 </file>
 
-<file path=word/header1.xml><?xml version="1.0" encoding="utf-8"?>
-<w:hdr xmlns:wpc="http://schemas.microsoft.com/office/word/2010/wordprocessingCanvas" xmlns:cx="http://schemas.microsoft.com/office/drawing/2014/chartex" xmlns:cx1="http://schemas.microsoft.com/office/drawing/2015/9/8/chartex" xmlns:cx2="http://schemas.microsoft.com/office/drawing/2015/10/21/chartex" xmlns:cx3="http://schemas.microsoft.com/office/drawing/2016/5/9/chartex" xmlns:cx4="http://schemas.microsoft.com/office/drawing/2016/5/10/chartex" xmlns:cx5="http://schemas.microsoft.com/office/drawing/2016/5/11/chartex" xmlns:cx6="http://schemas.microsoft.com/office/drawing/2016/5/12/chartex" xmlns:cx7="http://schemas.microsoft.com/office/drawing/2016/5/13/chartex" xmlns:cx8="http://schemas.microsoft.com/office/drawing/2016/5/14/chartex" xmlns:mc="http://schemas.openxmlformats.org/markup-compatibility/2006" xmlns:aink="http://schemas.microsoft.com/office/drawing/2016/ink" xmlns:am3d="http://schemas.microsoft.com/office/drawing/2017/model3d" xmlns:o="urn:schemas-microsoft-com:office:office" xmlns:r="http://schemas.openxmlformats.org/officeDocument/2006/relationships" xmlns:m="http://schemas.openxmlformats.org/officeDocument/2006/math" xmlns:v="urn:schemas-microsoft-com:vml" xmlns:wp14="http://schemas.microsoft.com/office/word/2010/wordprocessingDrawing" xmlns:wp="http://schemas.openxmlformats.org/drawingml/2006/wordprocessingDrawing" xmlns:w10="urn:schemas-microsoft-com:office:word" xmlns:w="http://schemas.openxmlformats.org/wordprocessingml/2006/main" xmlns:w14="http://schemas.microsoft.com/office/word/2010/wordml" xmlns:w15="http://schemas.microsoft.com/office/word/2012/wordml" xmlns:w16cid="http://schemas.microsoft.com/office/word/2016/wordml/cid" xmlns:w16se="http://schemas.microsoft.com/office/word/2015/wordml/symex" xmlns:wpg="http://schemas.microsoft.com/office/word/2010/wordprocessingGroup" xmlns:wpi="http://schemas.microsoft.com/office/word/2010/wordprocessingInk" xmlns:wne="http://schemas.microsoft.com/office/word/2006/wordml" xmlns:wps="http://schemas.microsoft.com/office/word/2010/wordprocessingShape" mc:Ignorable="w14 w15 w16se w16cid wp14">
-  <w:p>
-    <w:pPr>
-      <w:pStyle w:val="Header"/>
-    </w:pPr>
-  </w:p>
-</w:hdr>
-</file>
-
-<file path=word/header2.xml><?xml version="1.0" encoding="utf-8"?>
-<w:hdr xmlns:wpc="http://schemas.microsoft.com/office/word/2010/wordprocessingCanvas" xmlns:cx="http://schemas.microsoft.com/office/drawing/2014/chartex" xmlns:cx1="http://schemas.microsoft.com/office/drawing/2015/9/8/chartex" xmlns:cx2="http://schemas.microsoft.com/office/drawing/2015/10/21/chartex" xmlns:cx3="http://schemas.microsoft.com/office/drawing/2016/5/9/chartex" xmlns:cx4="http://schemas.microsoft.com/office/drawing/2016/5/10/chartex" xmlns:cx5="http://schemas.microsoft.com/office/drawing/2016/5/11/chartex" xmlns:cx6="http://schemas.microsoft.com/office/drawing/2016/5/12/chartex" xmlns:cx7="http://schemas.microsoft.com/office/drawing/2016/5/13/chartex" xmlns:cx8="http://schemas.microsoft.com/office/drawing/2016/5/14/chartex" xmlns:mc="http://schemas.openxmlformats.org/markup-compatibility/2006" xmlns:aink="http://schemas.microsoft.com/office/drawing/2016/ink" xmlns:am3d="http://schemas.microsoft.com/office/drawing/2017/model3d" xmlns:o="urn:schemas-microsoft-com:office:office" xmlns:r="http://schemas.openxmlformats.org/officeDocument/2006/relationships" xmlns:m="http://schemas.openxmlformats.org/officeDocument/2006/math" xmlns:v="urn:schemas-microsoft-com:vml" xmlns:wp14="http://schemas.microsoft.com/office/word/2010/wordprocessingDrawing" xmlns:wp="http://schemas.openxmlformats.org/drawingml/2006/wordprocessingDrawing" xmlns:w10="urn:schemas-microsoft-com:office:word" xmlns:w="http://schemas.openxmlformats.org/wordprocessingml/2006/main" xmlns:w14="http://schemas.microsoft.com/office/word/2010/wordml" xmlns:w15="http://schemas.microsoft.com/office/word/2012/wordml" xmlns:w16cid="http://schemas.microsoft.com/office/word/2016/wordml/cid" xmlns:w16se="http://schemas.microsoft.com/office/word/2015/wordml/symex" xmlns:wpg="http://schemas.microsoft.com/office/word/2010/wordprocessingGroup" xmlns:wpi="http://schemas.microsoft.com/office/word/2010/wordprocessingInk" xmlns:wne="http://schemas.microsoft.com/office/word/2006/wordml" xmlns:wps="http://schemas.microsoft.com/office/word/2010/wordprocessingShape" mc:Ignorable="w14 w15 w16se w16cid wp14">
-  <w:p>
-    <w:pPr>
-      <w:pStyle w:val="Header"/>
-    </w:pPr>
-  </w:p>
-</w:hdr>
-</file>
-
-<file path=word/header3.xml><?xml version="1.0" encoding="utf-8"?>
-<w:hdr xmlns:wpc="http://schemas.microsoft.com/office/word/2010/wordprocessingCanvas" xmlns:cx="http://schemas.microsoft.com/office/drawing/2014/chartex" xmlns:cx1="http://schemas.microsoft.com/office/drawing/2015/9/8/chartex" xmlns:cx2="http://schemas.microsoft.com/office/drawing/2015/10/21/chartex" xmlns:cx3="http://schemas.microsoft.com/office/drawing/2016/5/9/chartex" xmlns:cx4="http://schemas.microsoft.com/office/drawing/2016/5/10/chartex" xmlns:cx5="http://schemas.microsoft.com/office/drawing/2016/5/11/chartex" xmlns:cx6="http://schemas.microsoft.com/office/drawing/2016/5/12/chartex" xmlns:cx7="http://schemas.microsoft.com/office/drawing/2016/5/13/chartex" xmlns:cx8="http://schemas.microsoft.com/office/drawing/2016/5/14/chartex" xmlns:mc="http://schemas.openxmlformats.org/markup-compatibility/2006" xmlns:aink="http://schemas.microsoft.com/office/drawing/2016/ink" xmlns:am3d="http://schemas.microsoft.com/office/drawing/2017/model3d" xmlns:o="urn:schemas-microsoft-com:office:office" xmlns:r="http://schemas.openxmlformats.org/officeDocument/2006/relationships" xmlns:m="http://schemas.openxmlformats.org/officeDocument/2006/math" xmlns:v="urn:schemas-microsoft-com:vml" xmlns:wp14="http://schemas.microsoft.com/office/word/2010/wordprocessingDrawing" xmlns:wp="http://schemas.openxmlformats.org/drawingml/2006/wordprocessingDrawing" xmlns:w10="urn:schemas-microsoft-com:office:word" xmlns:w="http://schemas.openxmlformats.org/wordprocessingml/2006/main" xmlns:w14="http://schemas.microsoft.com/office/word/2010/wordml" xmlns:w15="http://schemas.microsoft.com/office/word/2012/wordml" xmlns:w16cid="http://schemas.microsoft.com/office/word/2016/wordml/cid" xmlns:w16se="http://schemas.microsoft.com/office/word/2015/wordml/symex" xmlns:wpg="http://schemas.microsoft.com/office/word/2010/wordprocessingGroup" xmlns:wpi="http://schemas.microsoft.com/office/word/2010/wordprocessingInk" xmlns:wne="http://schemas.microsoft.com/office/word/2006/wordml" xmlns:wps="http://schemas.microsoft.com/office/word/2010/wordprocessingShape" mc:Ignorable="w14 w15 w16se w16cid wp14">
-  <w:p>
-    <w:pPr>
-      <w:pStyle w:val="Header"/>
-    </w:pPr>
-  </w:p>
-</w:hdr>
-</file>
-
 <file path=word/numbering.xml><?xml version="1.0" encoding="utf-8"?>
 <w:numbering xmlns:wpc="http://schemas.microsoft.com/office/word/2010/wordprocessingCanvas" xmlns:cx="http://schemas.microsoft.com/office/drawing/2014/chartex" xmlns:cx1="http://schemas.microsoft.com/office/drawing/2015/9/8/chartex" xmlns:cx2="http://schemas.microsoft.com/office/drawing/2015/10/21/chartex" xmlns:cx3="http://schemas.microsoft.com/office/drawing/2016/5/9/chartex" xmlns:cx4="http://schemas.microsoft.com/office/drawing/2016/5/10/chartex" xmlns:cx5="http://schemas.microsoft.com/office/drawing/2016/5/11/chartex" xmlns:cx6="http://schemas.microsoft.com/office/drawing/2016/5/12/chartex" xmlns:cx7="http://schemas.microsoft.com/office/drawing/2016/5/13/chartex" xmlns:cx8="http://schemas.microsoft.com/office/drawing/2016/5/14/chartex" xmlns:mc="http://schemas.openxmlformats.org/markup-compatibility/2006" xmlns:aink="http://schemas.microsoft.com/office/drawing/2016/ink" xmlns:am3d="http://schemas.microsoft.com/office/drawing/2017/model3d" xmlns:o="urn:schemas-microsoft-com:office:office" xmlns:r="http://schemas.openxmlformats.org/officeDocument/2006/relationships" xmlns:m="http://schemas.openxmlformats.org/officeDocument/2006/math" xmlns:v="urn:schemas-microsoft-com:vml" xmlns:wp14="http://schemas.microsoft.com/office/word/2010/wordprocessingDrawing" xmlns:wp="http://schemas.openxmlformats.org/drawingml/2006/wordprocessingDrawing" xmlns:w10="urn:schemas-microsoft-com:office:word" xmlns:w="http://schemas.openxmlformats.org/wordprocessingml/2006/main" xmlns:w14="http://schemas.microsoft.com/office/word/2010/wordml" xmlns:w15="http://schemas.microsoft.com/office/word/2012/wordml" xmlns:w16cid="http://schemas.microsoft.com/office/word/2016/wordml/cid" xmlns:w16se="http://schemas.microsoft.com/office/word/2015/wordml/symex" xmlns:wpg="http://schemas.microsoft.com/office/word/2010/wordprocessingGroup" xmlns:wpi="http://schemas.microsoft.com/office/word/2010/wordprocessingInk" xmlns:wne="http://schemas.microsoft.com/office/word/2006/wordml" xmlns:wps="http://schemas.microsoft.com/office/word/2010/wordprocessingShape" mc:Ignorable="w14 w15 w16se w16cid wp14">
   <w:abstractNum w:abstractNumId="0" w15:restartNumberingAfterBreak="0">
     <w:nsid w:val="FFFFFF7C"/>
     <w:multiLevelType w:val="singleLevel"/>
-    <w:tmpl w:val="BA4EED56"/>
+    <w:tmpl w:val="E5B267F4"/>
     <w:lvl w:ilvl="0">
       <w:start w:val="1"/>
       <w:numFmt w:val="decimal"/>
@@ -499,7 +537,7 @@
   <w:abstractNum w:abstractNumId="1" w15:restartNumberingAfterBreak="0">
     <w:nsid w:val="FFFFFF7D"/>
     <w:multiLevelType w:val="singleLevel"/>
-    <w:tmpl w:val="B8484430"/>
+    <w:tmpl w:val="58C61632"/>
     <w:lvl w:ilvl="0">
       <w:start w:val="1"/>
       <w:numFmt w:val="decimal"/>
@@ -516,7 +554,7 @@
   <w:abstractNum w:abstractNumId="2" w15:restartNumberingAfterBreak="0">
     <w:nsid w:val="FFFFFF7E"/>
     <w:multiLevelType w:val="singleLevel"/>
-    <w:tmpl w:val="52E23D86"/>
+    <w:tmpl w:val="E6F28794"/>
     <w:lvl w:ilvl="0">
       <w:start w:val="1"/>
       <w:numFmt w:val="decimal"/>
@@ -533,7 +571,7 @@
   <w:abstractNum w:abstractNumId="3" w15:restartNumberingAfterBreak="0">
     <w:nsid w:val="FFFFFF7F"/>
     <w:multiLevelType w:val="singleLevel"/>
-    <w:tmpl w:val="A516B6F8"/>
+    <w:tmpl w:val="9D6A8C2E"/>
     <w:lvl w:ilvl="0">
       <w:start w:val="1"/>
       <w:numFmt w:val="decimal"/>
@@ -550,7 +588,7 @@
   <w:abstractNum w:abstractNumId="4" w15:restartNumberingAfterBreak="0">
     <w:nsid w:val="FFFFFF80"/>
     <w:multiLevelType w:val="singleLevel"/>
-    <w:tmpl w:val="B764FEF4"/>
+    <w:tmpl w:val="C98C9536"/>
     <w:lvl w:ilvl="0">
       <w:start w:val="1"/>
       <w:numFmt w:val="bullet"/>
@@ -570,7 +608,7 @@
   <w:abstractNum w:abstractNumId="5" w15:restartNumberingAfterBreak="0">
     <w:nsid w:val="FFFFFF81"/>
     <w:multiLevelType w:val="singleLevel"/>
-    <w:tmpl w:val="6366B1C8"/>
+    <w:tmpl w:val="AE00B73A"/>
     <w:lvl w:ilvl="0">
       <w:start w:val="1"/>
       <w:numFmt w:val="bullet"/>
@@ -590,7 +628,7 @@
   <w:abstractNum w:abstractNumId="6" w15:restartNumberingAfterBreak="0">
     <w:nsid w:val="FFFFFF82"/>
     <w:multiLevelType w:val="singleLevel"/>
-    <w:tmpl w:val="F1422772"/>
+    <w:tmpl w:val="DDBC2154"/>
     <w:lvl w:ilvl="0">
       <w:start w:val="1"/>
       <w:numFmt w:val="bullet"/>
@@ -610,7 +648,7 @@
   <w:abstractNum w:abstractNumId="7" w15:restartNumberingAfterBreak="0">
     <w:nsid w:val="FFFFFF83"/>
     <w:multiLevelType w:val="singleLevel"/>
-    <w:tmpl w:val="BA10A21A"/>
+    <w:tmpl w:val="F906F2E8"/>
     <w:lvl w:ilvl="0">
       <w:start w:val="1"/>
       <w:numFmt w:val="bullet"/>
@@ -630,7 +668,7 @@
   <w:abstractNum w:abstractNumId="8" w15:restartNumberingAfterBreak="0">
     <w:nsid w:val="FFFFFF88"/>
     <w:multiLevelType w:val="singleLevel"/>
-    <w:tmpl w:val="DA9882B4"/>
+    <w:tmpl w:val="2F3A2D50"/>
     <w:lvl w:ilvl="0">
       <w:start w:val="1"/>
       <w:numFmt w:val="decimal"/>
@@ -647,7 +685,7 @@
   <w:abstractNum w:abstractNumId="9" w15:restartNumberingAfterBreak="0">
     <w:nsid w:val="FFFFFF89"/>
     <w:multiLevelType w:val="singleLevel"/>
-    <w:tmpl w:val="326E0B50"/>
+    <w:tmpl w:val="5D5E6060"/>
     <w:lvl w:ilvl="0">
       <w:start w:val="1"/>
       <w:numFmt w:val="bullet"/>
@@ -844,7 +882,7 @@
     <w:lsdException w:name="footnote text" w:semiHidden="1" w:unhideWhenUsed="1"/>
     <w:lsdException w:name="annotation text" w:semiHidden="1" w:unhideWhenUsed="1"/>
     <w:lsdException w:name="header" w:semiHidden="1" w:unhideWhenUsed="1"/>
-    <w:lsdException w:name="footer" w:semiHidden="1" w:unhideWhenUsed="1"/>
+    <w:lsdException w:name="footer" w:semiHidden="1" w:uiPriority="99" w:unhideWhenUsed="1"/>
     <w:lsdException w:name="index heading" w:semiHidden="1" w:unhideWhenUsed="1"/>
     <w:lsdException w:name="caption" w:semiHidden="1" w:unhideWhenUsed="1"/>
     <w:lsdException w:name="table of figures" w:semiHidden="1" w:unhideWhenUsed="1"/>
@@ -959,6 +997,13 @@
     <w:lsdException w:name="Placeholder Text" w:semiHidden="1"/>
     <w:lsdException w:name="Light Shading"/>
     <w:lsdException w:name="Light List"/>
+    <w:lsdException w:name="Light Grid"/>
+    <w:lsdException w:name="Medium Shading 1"/>
+    <w:lsdException w:name="Medium Shading 2"/>
+    <w:lsdException w:name="Medium List 1"/>
+    <w:lsdException w:name="Medium List 2"/>
+    <w:lsdException w:name="Medium Grid 1"/>
+    <w:lsdException w:name="Medium Grid 2"/>
     <w:lsdException w:name="Medium Grid 3"/>
     <w:lsdException w:name="Dark List"/>
     <w:lsdException w:name="Colorful Shading"/>
@@ -1393,9 +1438,13 @@
     <w:name w:val="Compact"/>
     <w:basedOn w:val="BodyText"/>
     <w:qFormat/>
+    <w:rsid w:val="00B40B97"/>
     <w:pPr>
       <w:spacing w:before="36" w:after="36"/>
     </w:pPr>
+    <w:rPr>
+      <w:sz w:val="22"/>
+    </w:rPr>
   </w:style>
   <w:style w:type="paragraph" w:styleId="Title">
     <w:name w:val="Title"/>
@@ -1445,11 +1494,15 @@
     <w:name w:val="Date"/>
     <w:next w:val="BodyText"/>
     <w:qFormat/>
+    <w:rsid w:val="00B40B97"/>
     <w:pPr>
       <w:keepNext/>
       <w:keepLines/>
       <w:jc w:val="center"/>
     </w:pPr>
+    <w:rPr>
+      <w:sz w:val="32"/>
+    </w:rPr>
   </w:style>
   <w:style w:type="paragraph" w:customStyle="1" w:styleId="Abstract">
     <w:name w:val="Abstract"/>
@@ -1495,6 +1548,10 @@
     <w:uiPriority w:val="9"/>
     <w:unhideWhenUsed/>
     <w:qFormat/>
+    <w:rsid w:val="00B40B97"/>
+    <w:rPr>
+      <w:sz w:val="20"/>
+    </w:rPr>
   </w:style>
   <w:style w:type="table" w:customStyle="1" w:styleId="Table">
     <w:name w:val="Table"/>
@@ -1539,13 +1596,21 @@
   <w:style w:type="paragraph" w:customStyle="1" w:styleId="TableCaption">
     <w:name w:val="Table Caption"/>
     <w:basedOn w:val="Caption"/>
+    <w:rsid w:val="00B40B97"/>
     <w:pPr>
       <w:keepNext/>
     </w:pPr>
+    <w:rPr>
+      <w:sz w:val="20"/>
+    </w:rPr>
   </w:style>
   <w:style w:type="paragraph" w:customStyle="1" w:styleId="ImageCaption">
     <w:name w:val="Image Caption"/>
     <w:basedOn w:val="Caption"/>
+    <w:rsid w:val="00B40B97"/>
+    <w:rPr>
+      <w:sz w:val="20"/>
+    </w:rPr>
   </w:style>
   <w:style w:type="paragraph" w:customStyle="1" w:styleId="Figure">
     <w:name w:val="Figure"/>
@@ -1637,6 +1702,7 @@
     <w:name w:val="footer"/>
     <w:basedOn w:val="Normal"/>
     <w:link w:val="FooterChar"/>
+    <w:uiPriority w:val="99"/>
     <w:unhideWhenUsed/>
     <w:rsid w:val="00A42E38"/>
     <w:pPr>
@@ -1654,10 +1720,21 @@
     <w:name w:val="Footer Char"/>
     <w:basedOn w:val="DefaultParagraphFont"/>
     <w:link w:val="Footer"/>
+    <w:uiPriority w:val="99"/>
     <w:rsid w:val="00A42E38"/>
     <w:rPr>
       <w:rFonts w:ascii="Source Serif Pro" w:hAnsi="Source Serif Pro"/>
       <w:sz w:val="20"/>
+    </w:rPr>
+  </w:style>
+  <w:style w:type="paragraph" w:customStyle="1" w:styleId="Copyright">
+    <w:name w:val="Copyright"/>
+    <w:basedOn w:val="BodyText"/>
+    <w:qFormat/>
+    <w:rsid w:val="0081485E"/>
+    <w:rPr>
+      <w:sz w:val="20"/>
+      <w:szCs w:val="20"/>
     </w:rPr>
   </w:style>
 </w:styles>
@@ -1979,4 +2056,16 @@
   </a:objectDefaults>
   <a:extraClrSchemeLst/>
 </a:theme>
+</file>
+
+<file path=customXml/item1.xml><?xml version="1.0" encoding="utf-8"?>
+<b:Sources xmlns:b="http://schemas.openxmlformats.org/officeDocument/2006/bibliography" xmlns="http://schemas.openxmlformats.org/officeDocument/2006/bibliography" SelectedStyle="/APASixthEditionOfficeOnline.xsl" StyleName="APA" Version="6"/>
+</file>
+
+<file path=customXml/itemProps1.xml><?xml version="1.0" encoding="utf-8"?>
+<ds:datastoreItem xmlns:ds="http://schemas.openxmlformats.org/officeDocument/2006/customXml" ds:itemID="{120BD375-9795-C84F-BFE0-33B61DA9A1A7}">
+  <ds:schemaRefs>
+    <ds:schemaRef ds:uri="http://schemas.openxmlformats.org/officeDocument/2006/bibliography"/>
+  </ds:schemaRefs>
+</ds:datastoreItem>
 </file>
</xml_diff>